<commit_message>
Update SWS3025 - 2023 - Project Proposal.docx
</commit_message>
<xml_diff>
--- a/SWS3025 - 2023 - Project Proposal.docx
+++ b/SWS3025 - 2023 - Project Proposal.docx
@@ -100,7 +100,7 @@
     </w:p>
     <w:p>
       <w:pPr>
-        <w:spacing w:after="0" w:line="240" w:lineRule="auto"/>
+        <w:spacing w:after="0" w:line="276" w:lineRule="auto"/>
         <w:rPr>
           <w:bCs/>
           <w:sz w:val="20"/>
@@ -134,17 +134,7 @@
     </w:p>
     <w:p>
       <w:pPr>
-        <w:spacing w:after="0" w:line="240" w:lineRule="auto"/>
-        <w:rPr>
-          <w:bCs/>
-          <w:sz w:val="20"/>
-          <w:szCs w:val="20"/>
-        </w:rPr>
-      </w:pPr>
-    </w:p>
-    <w:p>
-      <w:pPr>
-        <w:spacing w:after="0" w:line="240" w:lineRule="auto"/>
+        <w:spacing w:after="0" w:line="276" w:lineRule="auto"/>
         <w:rPr>
           <w:bCs/>
           <w:sz w:val="20"/>
@@ -162,17 +152,7 @@
     </w:p>
     <w:p>
       <w:pPr>
-        <w:spacing w:after="0" w:line="240" w:lineRule="auto"/>
-        <w:rPr>
-          <w:bCs/>
-          <w:sz w:val="20"/>
-          <w:szCs w:val="20"/>
-        </w:rPr>
-      </w:pPr>
-    </w:p>
-    <w:p>
-      <w:pPr>
-        <w:spacing w:after="0" w:line="240" w:lineRule="auto"/>
+        <w:spacing w:after="0" w:line="276" w:lineRule="auto"/>
         <w:rPr>
           <w:bCs/>
           <w:sz w:val="20"/>

</xml_diff>